<commit_message>
HS05 Created Control System Document
</commit_message>
<xml_diff>
--- a/Heavy Steel GDD.docx
+++ b/Heavy Steel GDD.docx
@@ -7,14 +7,14 @@
         <w:pStyle w:val="Title"/>
         <w:spacing w:line="240" w:lineRule="auto"/>
         <w:rPr>
-          <w:rFonts w:ascii="Zombie" w:hAnsi="Zombie"/>
+          <w:rFonts w:ascii="Impact" w:hAnsi="Impact"/>
           <w:sz w:val="72"/>
           <w:szCs w:val="72"/>
         </w:rPr>
       </w:pPr>
       <w:r>
         <w:rPr>
-          <w:rFonts w:ascii="Zombie" w:hAnsi="Zombie"/>
+          <w:rFonts w:ascii="Impact" w:hAnsi="Impact"/>
           <w:sz w:val="72"/>
           <w:szCs w:val="72"/>
         </w:rPr>
@@ -59,6 +59,8 @@
           <w:szCs w:val="32"/>
         </w:rPr>
       </w:pPr>
+      <w:bookmarkStart w:id="0" w:name="_GoBack"/>
+      <w:bookmarkEnd w:id="0"/>
     </w:p>
     <w:sdt>
       <w:sdtPr>
@@ -310,7 +312,7 @@
         </w:p>
       </w:sdtContent>
     </w:sdt>
-    <w:bookmarkStart w:id="0" w:name="_Toc489807498" w:displacedByCustomXml="prev"/>
+    <w:bookmarkStart w:id="1" w:name="_Toc489807498" w:displacedByCustomXml="prev"/>
     <w:p>
       <w:pPr>
         <w:pStyle w:val="Heading1"/>
@@ -333,7 +335,7 @@
         </w:rPr>
         <w:t>f Game</w:t>
       </w:r>
-      <w:bookmarkEnd w:id="0"/>
+      <w:bookmarkEnd w:id="1"/>
     </w:p>
     <w:p>
       <w:r>
@@ -370,7 +372,7 @@
           <w:u w:val="single"/>
         </w:rPr>
       </w:pPr>
-      <w:bookmarkStart w:id="1" w:name="_Toc489807499"/>
+      <w:bookmarkStart w:id="2" w:name="_Toc489807499"/>
       <w:r>
         <w:rPr>
           <w:b/>
@@ -378,10 +380,8 @@
         </w:rPr>
         <w:t>Story</w:t>
       </w:r>
-      <w:bookmarkStart w:id="2" w:name="_Toc489807500"/>
-      <w:bookmarkStart w:id="3" w:name="_GoBack"/>
-      <w:bookmarkEnd w:id="1"/>
-      <w:bookmarkEnd w:id="3"/>
+      <w:bookmarkStart w:id="3" w:name="_Toc489807500"/>
+      <w:bookmarkEnd w:id="2"/>
     </w:p>
     <w:p>
       <w:r>
@@ -478,7 +478,7 @@
         </w:rPr>
         <w:t>Scenes</w:t>
       </w:r>
-      <w:bookmarkEnd w:id="2"/>
+      <w:bookmarkEnd w:id="3"/>
     </w:p>
     <w:p>
       <w:r>
@@ -639,6 +639,9 @@
     </w:p>
     <w:p>
       <w:r>
+        <w:rPr>
+          <w:noProof/>
+        </w:rPr>
         <w:drawing>
           <wp:inline distT="0" distB="0" distL="0" distR="0">
             <wp:extent cx="5943600" cy="3343275"/>
@@ -691,6 +694,9 @@
     </w:p>
     <w:p>
       <w:r>
+        <w:rPr>
+          <w:noProof/>
+        </w:rPr>
         <w:drawing>
           <wp:inline distT="0" distB="0" distL="0" distR="0">
             <wp:extent cx="5951220" cy="3771900"/>
@@ -2878,6 +2884,7 @@
   <w:style w:type="character" w:default="1" w:styleId="DefaultParagraphFont">
     <w:name w:val="Default Paragraph Font"/>
     <w:uiPriority w:val="1"/>
+    <w:semiHidden/>
     <w:unhideWhenUsed/>
   </w:style>
   <w:style w:type="table" w:default="1" w:styleId="TableNormal">
@@ -3323,7 +3330,7 @@
 </file>
 
 <file path=customXml/itemProps1.xml><?xml version="1.0" encoding="utf-8"?>
-<ds:datastoreItem xmlns:ds="http://schemas.openxmlformats.org/officeDocument/2006/customXml" ds:itemID="{E79C13E0-B542-4A6F-99C5-4A00CBA023DF}">
+<ds:datastoreItem xmlns:ds="http://schemas.openxmlformats.org/officeDocument/2006/customXml" ds:itemID="{EC093737-B485-4B04-9394-086B4DC9E4D2}">
   <ds:schemaRefs>
     <ds:schemaRef ds:uri="http://schemas.openxmlformats.org/officeDocument/2006/bibliography"/>
   </ds:schemaRefs>

</xml_diff>